<commit_message>
pdf contract save done
</commit_message>
<xml_diff>
--- a/TravelAgency/Договор-Шаблон.docx
+++ b/TravelAgency/Договор-Шаблон.docx
@@ -9,10 +9,22 @@
         <w:divId w:val="283927676"/>
       </w:pPr>
       <w:r>
-        <w:t>Д</w:t>
-      </w:r>
-      <w:r>
-        <w:t xml:space="preserve">ОГОВОР </w:t>
+        <w:t xml:space="preserve">ДОГОВОР </w:t>
+      </w:r>
+      <w:r>
+        <w:t xml:space="preserve">№ </w:t>
+      </w:r>
+      <w:r>
+        <w:t>&lt;</w:t>
+      </w:r>
+      <w:r>
+        <w:rPr>
+          <w:lang w:val="en-US"/>
+        </w:rPr>
+        <w:t>NUMBER</w:t>
+      </w:r>
+      <w:r>
+        <w:t>&gt;</w:t>
       </w:r>
       <w:r>
         <w:br/>
@@ -24,9 +36,6 @@
         <w:pStyle w:val="a3"/>
         <w:divId w:val="283927676"/>
       </w:pPr>
-      <w:r>
-        <w:t xml:space="preserve">г. </w:t>
-      </w:r>
       <w:r>
         <w:t>&lt;</w:t>
       </w:r>
@@ -59,16 +68,7 @@
         <w:divId w:val="283927676"/>
       </w:pPr>
       <w:r>
-        <w:t>&lt;</w:t>
-      </w:r>
-      <w:r>
-        <w:rPr>
-          <w:lang w:val="en-US"/>
-        </w:rPr>
-        <w:t>DATE</w:t>
-      </w:r>
-      <w:r>
-        <w:t>&gt;</w:t>
+        <w:t>&lt;DATE&gt;</w:t>
       </w:r>
     </w:p>
     <w:p>
@@ -77,57 +77,19 @@
         <w:divId w:val="283927676"/>
       </w:pPr>
       <w:r>
-        <w:t xml:space="preserve">Настоящий Договор о предоставлении услуг в соответствии со стоимостью и условиями туристской путевки № </w:t>
-      </w:r>
-      <w:r>
-        <w:t>&lt;</w:t>
-      </w:r>
-      <w:r>
-        <w:rPr>
-          <w:lang w:val="en-US"/>
-        </w:rPr>
-        <w:t>NUMBER</w:t>
-      </w:r>
-      <w:r>
-        <w:t>&gt;</w:t>
-      </w:r>
-      <w:r>
-        <w:t xml:space="preserve"> заключили </w:t>
-      </w:r>
-      <w:r>
-        <w:t>Ваша Фирма</w:t>
-      </w:r>
-      <w:r>
-        <w:br/>
-        <w:t>далее именуемый «Фирма», в лице</w:t>
-      </w:r>
-      <w:r>
-        <w:t xml:space="preserve"> менеджер</w:t>
-      </w:r>
-      <w:r>
-        <w:t xml:space="preserve">а </w:t>
-      </w:r>
-      <w:r>
-        <w:br/>
-      </w:r>
-      <w:r>
-        <w:t>&lt;</w:t>
-      </w:r>
-      <w:r>
-        <w:rPr>
-          <w:lang w:val="en-US"/>
-        </w:rPr>
-        <w:t>EMPLOYEE</w:t>
-      </w:r>
-      <w:r>
-        <w:t>&gt;</w:t>
-      </w:r>
-      <w:r>
-        <w:t xml:space="preserve"> </w:t>
-      </w:r>
-      <w:r>
-        <w:br/>
-        <w:t>(фамилия, инициалы, должность)</w:t>
+        <w:t>Настоящий Договор о предоставлении услуг в соответствии со стоимостью и условиями туристской путевки № &lt;NUMBER&gt; заключили Ваша Фирма</w:t>
+      </w:r>
+      <w:r>
+        <w:br/>
+        <w:t xml:space="preserve">далее именуемый «Фирма», в лице менеджера </w:t>
+      </w:r>
+      <w:r>
+        <w:br/>
+        <w:t xml:space="preserve">&lt;EMPLOYEE&gt; </w:t>
+      </w:r>
+      <w:r>
+        <w:br/>
+        <w:t>(фамилия, инициалы)</w:t>
       </w:r>
       <w:r>
         <w:br/>
@@ -135,22 +97,7 @@
       </w:r>
       <w:r>
         <w:br/>
-        <w:t xml:space="preserve">с другой стороны, </w:t>
-      </w:r>
-      <w:r>
-        <w:t>&lt;</w:t>
-      </w:r>
-      <w:r>
-        <w:rPr>
-          <w:lang w:val="en-US"/>
-        </w:rPr>
-        <w:t>CLIENT</w:t>
-      </w:r>
-      <w:r>
-        <w:t>&gt;</w:t>
-      </w:r>
-      <w:r>
-        <w:t>.</w:t>
+        <w:t>с другой стороны, &lt;CLIENT&gt;.</w:t>
       </w:r>
       <w:r>
         <w:br/>
@@ -167,9 +114,31 @@
       </w:r>
       <w:r>
         <w:br/>
-      </w:r>
-      <w:r>
-        <w:t>1.1. Фирма предоставляет Клиенту услуги по организации туристской путевки (в дальнейшем — «Тур») в соответствии с выбранной последним программой, указанной в туристской путевке и листе бронирования, являющихся неотъемлемой частью настоящего Договора.</w:t>
+        <w:t>1.1. Фирма предоставляет Клиенту услуги по организации туристской путевки</w:t>
+      </w:r>
+      <w:r>
+        <w:t xml:space="preserve"> </w:t>
+      </w:r>
+      <w:r>
+        <w:t>«</w:t>
+      </w:r>
+      <w:r>
+        <w:t>&lt;</w:t>
+      </w:r>
+      <w:r>
+        <w:rPr>
+          <w:lang w:val="en-US"/>
+        </w:rPr>
+        <w:t>TOUR</w:t>
+      </w:r>
+      <w:r>
+        <w:t>&gt;</w:t>
+      </w:r>
+      <w:r>
+        <w:t>»</w:t>
+      </w:r>
+      <w:r>
+        <w:t xml:space="preserve"> (в дальнейшем — «Тур») в соответствии с выбранной последним программой, указанной в туристской путевке и листе бронирования, являющихся неотъемлемой частью настоящего Договора.</w:t>
       </w:r>
       <w:r>
         <w:br/>
@@ -198,15 +167,7 @@
       </w:r>
       <w:r>
         <w:br/>
-      </w:r>
-      <w:r>
-        <w:t>2.1. Стоимость услуг определяется в туристской путевке на основании прейскурантов, утвержденных в условных единицах. Одна условная единица равна</w:t>
-      </w:r>
-      <w:r>
-        <w:t xml:space="preserve"> одному рублю</w:t>
-      </w:r>
-      <w:r>
-        <w:t>.</w:t>
+        <w:t>2.1. Стоимость услуг определяется в туристской путевке на основании прейскурантов, утвержденных в условных единицах. Одна условная единица равна одному рублю.</w:t>
       </w:r>
       <w:r>
         <w:br/>
@@ -214,44 +175,11 @@
       </w:r>
       <w:r>
         <w:br/>
-        <w:t>2.2. Пересчет валютной стоимости туристской путевки в рубли осуществляется на основании единого договорного соотношения цен в рублях и иностранной валюте, установленног</w:t>
-      </w:r>
-      <w:r>
-        <w:t xml:space="preserve">о </w:t>
-      </w:r>
-      <w:r>
-        <w:t>на день оплаты.</w:t>
-      </w:r>
-      <w:r>
-        <w:br/>
-        <w:t xml:space="preserve">2.3. Ввиду того что Фирма после получения заказа от Клиента приступает к работе по оформлению виз, бронированию авиабилетов, гостиниц, а также обеспечению других услуг, связанных с поездкой, Клиент оплачивает не менее </w:t>
-      </w:r>
-      <w:r>
-        <w:t>3</w:t>
-      </w:r>
-      <w:r>
-        <w:t>0</w:t>
-      </w:r>
-      <w:r>
-        <w:t xml:space="preserve">% стоимости поездки за </w:t>
-      </w:r>
-      <w:r>
-        <w:t>7</w:t>
-      </w:r>
-      <w:r>
-        <w:t xml:space="preserve"> дней до ее начала или в течение </w:t>
-      </w:r>
-      <w:r>
-        <w:t>3</w:t>
-      </w:r>
-      <w:r>
-        <w:t xml:space="preserve"> дней после подтверждения гостиницы. Полная оплата путевки должна быть произведена не позднее чем за </w:t>
-      </w:r>
-      <w:r>
-        <w:t>5</w:t>
-      </w:r>
-      <w:r>
-        <w:t xml:space="preserve"> дней до начала поездки.</w:t>
+        <w:t>2.2. Пересчет валютной стоимости туристской путевки в рубли осуществляется на основании единого договорного соотношения цен в рублях и иностранной валюте, установленного на день оплаты.</w:t>
+      </w:r>
+      <w:r>
+        <w:br/>
+        <w:t>2.3. Ввиду того что Фирма после получения заказа от Клиента приступает к работе по оформлению виз, бронированию авиабилетов, гостиниц, а также обеспечению других услуг, связанных с поездкой, Клиент оплачивает не менее 30% стоимости поездки за 7 дней до ее начала или в течение 3 дней после подтверждения гостиницы. Полная оплата путевки должна быть произведена не позднее чем за 5 дней до начала поездки.</w:t>
       </w:r>
       <w:r>
         <w:br/>
@@ -268,8 +196,6 @@
       </w:r>
       <w:r>
         <w:br/>
-      </w:r>
-      <w:r>
         <w:t>3.1. Фирма несет ответственность за тщательную подготовку и контроль за деятельностью непосредственных исполнителей, подбор туристических услуг (транспортных компаний, гостиниц, гидов и т.д.), выполнение всех условий поездки согласно туристскому ваучеру и каталогам Фирмы, а также за надлежащее исполнение условий настоящего Договора.</w:t>
       </w:r>
       <w:r>
@@ -310,27 +236,23 @@
       </w:r>
       <w:r>
         <w:br/>
-        <w:t>3.4. Фирма в своем туристском каталоге и других документах, передаваемых Клиенту, а также через своих сотрудников информирует о порядке и сроках оформления виз, правилах валютного и таможенного контроля. Также Фирма проводит инструктаж по мерам личной профилактики инфекционных и паразитарных заболеваний при въезде в эпидемичные (неблагополучные по особо опасным инфекционным и паразитарным заболеваниям) страны.</w:t>
-      </w:r>
-      <w:r>
-        <w:br/>
-        <w:t>3.5. После полной оплаты путевки Фирма накануне поездки вручает Клиенту в офисе Фирмы туристский ваучер и другие документы, необходимые для поездки, а именно авиабилеты и паспорта.</w:t>
-      </w:r>
-      <w:r>
-        <w:br/>
-        <w:t>3.6. Клиент обязан своевременно произвести оплату поездки и предоставить необходимые документы для оформления визы, авиабилетов, других проездных документов.</w:t>
-      </w:r>
-      <w:r>
-        <w:br/>
-        <w:t>3.7. Лицо, подписавшее Договор и путевку, представляет интересы всех клиентов, внесенных в вышеуказанные документы, и непосредственно несет ответственность перед Фирмой за своевременную полную оплату путевки и оплату штрафов в случае отказа от нее.</w:t>
-      </w:r>
-      <w:r>
-        <w:br/>
-        <w:t>3.8. Клиент обязан внимательно изучить условия настоящего Договора и выполнить их в целях успешного осуществления туристской поездки. Все возможные убытки и расходы, вызванные несоблюдением этих условий, несет Клиент.</w:t>
-      </w:r>
-      <w:r>
-        <w:br/>
-        <w:t>3.9. Клиент обязан выполнять меры личной профилактики по инфекционным и паразитарным заболеваниям при въезде в эпидемичные страны.</w:t>
+        <w:t>3.</w:t>
+      </w:r>
+      <w:r>
+        <w:t>4</w:t>
+      </w:r>
+      <w:r>
+        <w:t xml:space="preserve"> После полной оплаты путевки Фирма накануне поездки вручает Клиенту в офисе Фирмы туристский ваучер и другие документы, необходимые для поездки, а именно авиабилеты и паспорта.</w:t>
+      </w:r>
+      <w:r>
+        <w:br/>
+        <w:t>3.</w:t>
+      </w:r>
+      <w:r>
+        <w:t>5</w:t>
+      </w:r>
+      <w:r>
+        <w:t>. Клиент обязан своевременно произвести оплату поездки и предоставить необходимые документы для оформления визы, авиабилетов, других проездных документов.</w:t>
       </w:r>
     </w:p>
     <w:p>
@@ -343,8 +265,6 @@
       </w:r>
       <w:r>
         <w:br/>
-      </w:r>
-      <w:r>
         <w:t>4.1. Клиент может отказаться от поездки в любое время до ее начала, уведомив Фирму о своем отказе в письменной форме. Датой отмены поездки считается дата получения Фирмой соответствующего заявления от Клиента.</w:t>
       </w:r>
       <w:r>
@@ -353,44 +273,11 @@
       </w:r>
       <w:r>
         <w:br/>
-        <w:t xml:space="preserve">а) при отказе за </w:t>
-      </w:r>
-      <w:r>
-        <w:t>3 дня</w:t>
-      </w:r>
-      <w:r>
-        <w:t xml:space="preserve"> до вылета — </w:t>
-      </w:r>
-      <w:r>
-        <w:t>20</w:t>
-      </w:r>
-      <w:r>
-        <w:t>% от стоимости путевки;</w:t>
-      </w:r>
-      <w:r>
-        <w:br/>
-        <w:t xml:space="preserve">б) за </w:t>
-      </w:r>
-      <w:r>
-        <w:t>1</w:t>
-      </w:r>
-      <w:r>
-        <w:t xml:space="preserve"> </w:t>
-      </w:r>
-      <w:r>
-        <w:t>день</w:t>
-      </w:r>
-      <w:r>
-        <w:t xml:space="preserve"> до вылета — </w:t>
-      </w:r>
-      <w:r>
-        <w:t>4</w:t>
-      </w:r>
-      <w:r>
-        <w:t>0%</w:t>
-      </w:r>
-      <w:r>
-        <w:t xml:space="preserve"> от стоимости путевки;</w:t>
+        <w:t>а) при отказе за 3 дня до вылета — 20% от стоимости путевки;</w:t>
+      </w:r>
+      <w:r>
+        <w:br/>
+        <w:t>б) за 1 день до вылета — 40% от стоимости путевки;</w:t>
       </w:r>
       <w:r>
         <w:br/>
@@ -449,8 +336,6 @@
       </w:r>
       <w:r>
         <w:br/>
-      </w:r>
-      <w:r>
         <w:t>7.1. Настоящий Договор вступает в силу с момента подписания его сторонами и действует в течение всего срока действия путевки и одного месяца со дня окончания ее действия. При этом обязательства по настоящему Договору для Фирмы наступают с момента подтверждения Фирмой заказа туристской путевки. Претензии по настоящему Договору по истечении срока его действия становятся недействительными.</w:t>
       </w:r>
       <w:r>
@@ -478,10 +363,23 @@
         <w:br/>
       </w:r>
       <w:r>
-        <w:t xml:space="preserve">Фирма </w:t>
-      </w:r>
-      <w:r>
-        <w:t>&lt;</w:t>
+        <w:t>Адрес фирмы:</w:t>
+      </w:r>
+      <w:r>
+        <w:t xml:space="preserve"> &lt;FIRM_ADDRESS&gt;</w:t>
+      </w:r>
+      <w:r>
+        <w:br/>
+        <w:t>Телефон фирмы: &lt;</w:t>
+      </w:r>
+      <w:r>
+        <w:rPr>
+          <w:lang w:val="en-US"/>
+        </w:rPr>
+        <w:t>PHONE</w:t>
+      </w:r>
+      <w:r>
+        <w:t>_</w:t>
       </w:r>
       <w:r>
         <w:rPr>
@@ -490,100 +388,21 @@
         <w:t>FIRM</w:t>
       </w:r>
       <w:r>
-        <w:t>_</w:t>
-      </w:r>
-      <w:r>
-        <w:rPr>
-          <w:lang w:val="en-US"/>
-        </w:rPr>
-        <w:t>ADDRESS</w:t>
-      </w:r>
-      <w:r>
         <w:t>&gt;</w:t>
       </w:r>
       <w:r>
         <w:br/>
-        <w:t xml:space="preserve">Телефон фирмы: </w:t>
-      </w:r>
-      <w:r>
-        <w:t>&lt;</w:t>
-      </w:r>
-      <w:r>
-        <w:rPr>
-          <w:lang w:val="en-US"/>
-        </w:rPr>
-        <w:t>PHONE</w:t>
-      </w:r>
-      <w:r>
-        <w:t>_</w:t>
-      </w:r>
-      <w:r>
-        <w:rPr>
-          <w:lang w:val="en-US"/>
-        </w:rPr>
-        <w:t>ADDRESS</w:t>
-      </w:r>
-      <w:r>
-        <w:t>&gt;</w:t>
-      </w:r>
-      <w:r>
-        <w:br/>
-        <w:t xml:space="preserve">Клиент </w:t>
-      </w:r>
-      <w:r>
-        <w:t>&lt;</w:t>
-      </w:r>
-      <w:r>
-        <w:rPr>
-          <w:lang w:val="en-US"/>
-        </w:rPr>
-        <w:t>CLIENT</w:t>
-      </w:r>
-      <w:r>
-        <w:t>_</w:t>
-      </w:r>
-      <w:r>
-        <w:rPr>
-          <w:lang w:val="en-US"/>
-        </w:rPr>
-        <w:t>ADDRESS</w:t>
-      </w:r>
-      <w:r>
-        <w:t>&gt;</w:t>
-      </w:r>
-      <w:r>
-        <w:br/>
-        <w:t>Телефон клиента:</w:t>
-      </w:r>
-      <w:bookmarkStart w:id="0" w:name="phone"/>
-      <w:r>
-        <w:t xml:space="preserve"> </w:t>
-      </w:r>
-      <w:r>
-        <w:t>&lt;</w:t>
-      </w:r>
-      <w:r>
-        <w:rPr>
-          <w:lang w:val="en-US"/>
-        </w:rPr>
-        <w:t>PHONE</w:t>
-      </w:r>
-      <w:r>
-        <w:t>_</w:t>
-      </w:r>
-      <w:r>
-        <w:rPr>
-          <w:lang w:val="en-US"/>
-        </w:rPr>
-        <w:t>CLIENT</w:t>
-      </w:r>
-      <w:r>
-        <w:t>&gt;</w:t>
-      </w:r>
-      <w:r>
-        <w:t xml:space="preserve"> </w:t>
-      </w:r>
-      <w:bookmarkEnd w:id="0"/>
+      </w:r>
+      <w:r>
+        <w:t xml:space="preserve">Адрес клиента: </w:t>
+      </w:r>
+      <w:r>
+        <w:t>&lt;CLIENT_ADDRESS&gt;</w:t>
+      </w:r>
+      <w:r>
+        <w:br/>
+        <w:t xml:space="preserve">Телефон клиента: &lt;PHONE_CLIENT&gt; </w:t>
+      </w:r>
     </w:p>
     <w:p>
       <w:pPr>
@@ -595,8 +414,6 @@
       </w:r>
       <w:r>
         <w:br/>
-      </w:r>
-      <w:r>
         <w:t>Фирма __________________</w:t>
       </w:r>
       <w:r>

</xml_diff>